<commit_message>
update on 2024-05-05 16:47:54.714888
</commit_message>
<xml_diff>
--- a/latex.docx
+++ b/latex.docx
@@ -1391,8 +1391,6 @@
               </w:rPr>
               <w:t>附注</w:t>
             </w:r>
-            <w:bookmarkStart w:id="1" w:name="_GoBack"/>
-            <w:bookmarkEnd w:id="1"/>
           </w:p>
         </w:tc>
         <w:tc>
@@ -3499,6 +3497,12 @@
             <w:insideH w:val="single" w:color="auto" w:sz="4" w:space="0"/>
             <w:insideV w:val="single" w:color="auto" w:sz="4" w:space="0"/>
           </w:tblBorders>
+          <w:tblCellMar>
+            <w:top w:w="0" w:type="dxa"/>
+            <w:left w:w="108" w:type="dxa"/>
+            <w:bottom w:w="0" w:type="dxa"/>
+            <w:right w:w="108" w:type="dxa"/>
+          </w:tblCellMar>
         </w:tblPrEx>
         <w:tc>
           <w:tcPr>
@@ -5351,152 +5355,6 @@
           </w:p>
         </w:tc>
       </w:tr>
-      <w:tr>
-        <w:tblPrEx>
-          <w:tblBorders>
-            <w:top w:val="single" w:color="auto" w:sz="4" w:space="0"/>
-            <w:left w:val="single" w:color="auto" w:sz="4" w:space="0"/>
-            <w:bottom w:val="single" w:color="auto" w:sz="4" w:space="0"/>
-            <w:right w:val="single" w:color="auto" w:sz="4" w:space="0"/>
-            <w:insideH w:val="single" w:color="auto" w:sz="4" w:space="0"/>
-            <w:insideV w:val="single" w:color="auto" w:sz="4" w:space="0"/>
-          </w:tblBorders>
-          <w:tblCellMar>
-            <w:top w:w="0" w:type="dxa"/>
-            <w:left w:w="108" w:type="dxa"/>
-            <w:bottom w:w="0" w:type="dxa"/>
-            <w:right w:w="108" w:type="dxa"/>
-          </w:tblCellMar>
-        </w:tblPrEx>
-        <w:tc>
-          <w:tcPr>
-            <w:tcW w:w="0" w:type="auto"/>
-            <w:vAlign w:val="center"/>
-          </w:tcPr>
-          <w:p>
-            <w:pPr>
-              <w:rPr>
-                <w:rFonts w:hint="eastAsia" w:cs="华文中宋"/>
-                <w:bCs/>
-                <w:color w:val="FF0000"/>
-                <w:spacing w:val="7"/>
-              </w:rPr>
-            </w:pPr>
-          </w:p>
-        </w:tc>
-        <w:tc>
-          <w:tcPr>
-            <w:tcW w:w="0" w:type="auto"/>
-            <w:vAlign w:val="center"/>
-          </w:tcPr>
-          <w:p>
-            <w:pPr>
-              <w:rPr>
-                <w:rFonts w:hint="eastAsia" w:cs="华文中宋"/>
-                <w:bCs/>
-                <w:color w:val="EA82F1"/>
-                <w:szCs w:val="24"/>
-              </w:rPr>
-            </w:pPr>
-          </w:p>
-        </w:tc>
-        <w:tc>
-          <w:tcPr>
-            <w:tcW w:w="0" w:type="auto"/>
-            <w:vAlign w:val="center"/>
-          </w:tcPr>
-          <w:p>
-            <w:pPr>
-              <w:rPr>
-                <w:rFonts w:cs="华文中宋"/>
-                <w:bCs/>
-                <w:color w:val="FF0000"/>
-                <w:spacing w:val="7"/>
-              </w:rPr>
-            </w:pPr>
-          </w:p>
-        </w:tc>
-        <w:tc>
-          <w:tcPr>
-            <w:tcW w:w="0" w:type="auto"/>
-            <w:vAlign w:val="center"/>
-          </w:tcPr>
-          <w:p>
-            <w:pPr>
-              <w:rPr>
-                <w:rFonts w:cs="华文中宋"/>
-                <w:bCs/>
-                <w:color w:val="EA82F1"/>
-                <w:szCs w:val="24"/>
-              </w:rPr>
-            </w:pPr>
-          </w:p>
-        </w:tc>
-        <w:tc>
-          <w:tcPr>
-            <w:tcW w:w="0" w:type="auto"/>
-            <w:vAlign w:val="center"/>
-          </w:tcPr>
-          <w:p>
-            <w:pPr>
-              <w:rPr>
-                <w:rFonts w:hint="eastAsia" w:cs="华文中宋"/>
-                <w:bCs/>
-                <w:color w:val="FF0000"/>
-                <w:spacing w:val="7"/>
-              </w:rPr>
-            </w:pPr>
-          </w:p>
-        </w:tc>
-        <w:tc>
-          <w:tcPr>
-            <w:tcW w:w="0" w:type="auto"/>
-            <w:vAlign w:val="center"/>
-          </w:tcPr>
-          <w:p>
-            <w:pPr>
-              <w:rPr>
-                <w:rFonts w:hint="eastAsia" w:cs="华文中宋"/>
-                <w:bCs/>
-                <w:color w:val="EA82F1"/>
-                <w:szCs w:val="24"/>
-              </w:rPr>
-            </w:pPr>
-          </w:p>
-        </w:tc>
-        <w:tc>
-          <w:tcPr>
-            <w:tcW w:w="0" w:type="auto"/>
-            <w:vAlign w:val="center"/>
-          </w:tcPr>
-          <w:p>
-            <w:pPr>
-              <w:rPr>
-                <w:rFonts w:hint="eastAsia" w:cs="华文中宋"/>
-                <w:bCs/>
-                <w:color w:val="FF0000"/>
-                <w:spacing w:val="7"/>
-              </w:rPr>
-            </w:pPr>
-          </w:p>
-        </w:tc>
-        <w:tc>
-          <w:tcPr>
-            <w:tcW w:w="0" w:type="auto"/>
-            <w:vAlign w:val="center"/>
-          </w:tcPr>
-          <w:p>
-            <w:pPr>
-              <w:rPr>
-                <w:rFonts w:hint="eastAsia" w:cs="华文中宋"/>
-                <w:bCs/>
-                <w:color w:val="EA82F1"/>
-                <w:szCs w:val="24"/>
-              </w:rPr>
-            </w:pPr>
-          </w:p>
-        </w:tc>
-      </w:tr>
     </w:tbl>
     <w:p>
       <w:pPr>
@@ -5512,6 +5370,8 @@
           </w14:textFill>
         </w:rPr>
       </w:pPr>
+      <w:bookmarkStart w:id="1" w:name="_GoBack"/>
+      <w:bookmarkEnd w:id="1"/>
     </w:p>
     <w:p>
       <w:pPr>
@@ -6026,7 +5886,7 @@
     <w:lsdException w:unhideWhenUsed="0" w:uiPriority="0" w:semiHidden="0" w:name="HTML Sample"/>
     <w:lsdException w:unhideWhenUsed="0" w:uiPriority="0" w:semiHidden="0" w:name="HTML Typewriter"/>
     <w:lsdException w:unhideWhenUsed="0" w:uiPriority="0" w:semiHidden="0" w:name="HTML Variable"/>
-    <w:lsdException w:uiPriority="99" w:name="Normal Table"/>
+    <w:lsdException w:qFormat="1" w:uiPriority="99" w:name="Normal Table"/>
     <w:lsdException w:unhideWhenUsed="0" w:uiPriority="0" w:semiHidden="0" w:name="annotation subject"/>
     <w:lsdException w:uiPriority="0" w:name="Table Simple 1"/>
     <w:lsdException w:uiPriority="0" w:name="Table Simple 2"/>
@@ -6174,6 +6034,7 @@
   </w:latentStyles>
   <w:style w:type="paragraph" w:default="1" w:styleId="1">
     <w:name w:val="Normal"/>
+    <w:autoRedefine/>
     <w:qFormat/>
     <w:uiPriority w:val="0"/>
     <w:pPr>
@@ -6197,8 +6058,10 @@
   </w:style>
   <w:style w:type="table" w:default="1" w:styleId="2">
     <w:name w:val="Normal Table"/>
+    <w:autoRedefine/>
     <w:semiHidden/>
     <w:unhideWhenUsed/>
+    <w:qFormat/>
     <w:uiPriority w:val="99"/>
     <w:tblPr>
       <w:tblCellMar>
@@ -6212,6 +6075,7 @@
   <w:style w:type="table" w:styleId="3">
     <w:name w:val="Table Grid"/>
     <w:basedOn w:val="2"/>
+    <w:autoRedefine/>
     <w:qFormat/>
     <w:uiPriority w:val="0"/>
     <w:pPr>
@@ -6250,6 +6114,7 @@
   <w:style w:type="paragraph" w:customStyle="1" w:styleId="6">
     <w:name w:val="2级标题"/>
     <w:basedOn w:val="1"/>
+    <w:autoRedefine/>
     <w:qFormat/>
     <w:uiPriority w:val="0"/>
     <w:pPr>
@@ -6278,6 +6143,7 @@
   <w:style w:type="paragraph" w:customStyle="1" w:styleId="8">
     <w:name w:val="笔记：关键词"/>
     <w:basedOn w:val="1"/>
+    <w:autoRedefine/>
     <w:qFormat/>
     <w:uiPriority w:val="0"/>
     <w:rPr>

</xml_diff>

<commit_message>
update on 2025-01-02 16:09:51.587898
</commit_message>
<xml_diff>
--- a/latex.docx
+++ b/latex.docx
@@ -5370,8 +5370,6 @@
           </w14:textFill>
         </w:rPr>
       </w:pPr>
-      <w:bookmarkStart w:id="1" w:name="_GoBack"/>
-      <w:bookmarkEnd w:id="1"/>
     </w:p>
     <w:p>
       <w:pPr>
@@ -5695,72 +5693,8 @@
           </w14:textFill>
         </w:rPr>
       </w:pPr>
-    </w:p>
-    <w:p>
-      <w:pPr>
-        <w:rPr>
-          <w:rFonts w:cs="华文中宋"/>
-          <w:bCs/>
-          <w:color w:val="ED7D31" w:themeColor="accent2"/>
-          <w:spacing w:val="7"/>
-          <w14:textFill>
-            <w14:solidFill>
-              <w14:schemeClr w14:val="accent2"/>
-            </w14:solidFill>
-          </w14:textFill>
-        </w:rPr>
-      </w:pPr>
-      <w:r>
-        <w:rPr>
-          <w:rFonts w:cs="华文中宋"/>
-          <w:bCs/>
-          <w:color w:val="ED7D31" w:themeColor="accent2"/>
-          <w:spacing w:val="7"/>
-          <w14:textFill>
-            <w14:solidFill>
-              <w14:schemeClr w14:val="accent2"/>
-            </w14:solidFill>
-          </w14:textFill>
-        </w:rPr>
-        <w:drawing>
-          <wp:inline distT="0" distB="0" distL="114300" distR="114300">
-            <wp:extent cx="5126990" cy="3809365"/>
-            <wp:effectExtent l="0" t="0" r="8890" b="635"/>
-            <wp:docPr id="1" name="图片 1" descr="4dc5b49f1e0ef5b8dcf05328d0df3c3"/>
-            <wp:cNvGraphicFramePr>
-              <a:graphicFrameLocks xmlns:a="http://schemas.openxmlformats.org/drawingml/2006/main" noChangeAspect="1"/>
-            </wp:cNvGraphicFramePr>
-            <a:graphic xmlns:a="http://schemas.openxmlformats.org/drawingml/2006/main">
-              <a:graphicData uri="http://schemas.openxmlformats.org/drawingml/2006/picture">
-                <pic:pic xmlns:pic="http://schemas.openxmlformats.org/drawingml/2006/picture">
-                  <pic:nvPicPr>
-                    <pic:cNvPr id="1" name="图片 1" descr="4dc5b49f1e0ef5b8dcf05328d0df3c3"/>
-                    <pic:cNvPicPr>
-                      <a:picLocks noChangeAspect="1"/>
-                    </pic:cNvPicPr>
-                  </pic:nvPicPr>
-                  <pic:blipFill>
-                    <a:blip r:embed="rId4"/>
-                    <a:srcRect l="272"/>
-                    <a:stretch>
-                      <a:fillRect/>
-                    </a:stretch>
-                  </pic:blipFill>
-                  <pic:spPr>
-                    <a:xfrm>
-                      <a:off x="0" y="0"/>
-                      <a:ext cx="5126990" cy="3809365"/>
-                    </a:xfrm>
-                    <a:prstGeom prst="rect">
-                      <a:avLst/>
-                    </a:prstGeom>
-                  </pic:spPr>
-                </pic:pic>
-              </a:graphicData>
-            </a:graphic>
-          </wp:inline>
-        </w:drawing>
-      </w:r>
+      <w:bookmarkStart w:id="1" w:name="_GoBack"/>
+      <w:bookmarkEnd w:id="1"/>
     </w:p>
     <w:sectPr>
       <w:pgSz w:w="11906" w:h="16838"/>

</xml_diff>